<commit_message>
Ajustes na pagina home
</commit_message>
<xml_diff>
--- a/Documentação/Documentação_The_Big_Bang_Theory.docx
+++ b/Documentação/Documentação_The_Big_Bang_Theory.docx
@@ -378,20 +378,8 @@
           <w:sz w:val="28"/>
           <w:szCs w:val="24"/>
         </w:rPr>
-        <w:t xml:space="preserve">São Paulo Tech </w:t>
-      </w:r>
-      <w:proofErr w:type="spellStart"/>
-      <w:r>
-        <w:rPr>
-          <w:rFonts w:ascii="Avenir Next LT Pro" w:eastAsia="Times New Roman" w:hAnsi="Avenir Next LT Pro" w:cs="Arial"/>
-          <w:color w:val="000000" w:themeColor="text1"/>
-          <w:kern w:val="0"/>
-          <w:sz w:val="28"/>
-          <w:szCs w:val="24"/>
-        </w:rPr>
-        <w:t>School</w:t>
-      </w:r>
-      <w:proofErr w:type="spellEnd"/>
+        <w:t>São Paulo Tech School</w:t>
+      </w:r>
     </w:p>
     <w:p>
       <w:pPr>
@@ -620,91 +608,7 @@
             <w14:round/>
           </w14:textOutline>
         </w:rPr>
-        <w:t xml:space="preserve"> – Sitcom The Big </w:t>
-      </w:r>
-      <w:proofErr w:type="spellStart"/>
-      <w:r>
-        <w:rPr>
-          <w:rFonts w:ascii="Avenir Next LT Pro" w:eastAsiaTheme="majorEastAsia" w:hAnsi="Avenir Next LT Pro" w:cstheme="majorBidi"/>
-          <w:bCs/>
-          <w:color w:val="000000" w:themeColor="text1"/>
-          <w:sz w:val="50"/>
-          <w:szCs w:val="32"/>
-          <w14:shadow w14:blurRad="38100" w14:dist="19050" w14:dir="2700000" w14:sx="100000" w14:sy="100000" w14:kx="0" w14:ky="0" w14:algn="tl">
-            <w14:schemeClr w14:val="dk1">
-              <w14:alpha w14:val="60000"/>
-            </w14:schemeClr>
-          </w14:shadow>
-          <w14:textOutline w14:w="0" w14:cap="flat" w14:cmpd="sng" w14:algn="ctr">
-            <w14:noFill/>
-            <w14:prstDash w14:val="solid"/>
-            <w14:round/>
-          </w14:textOutline>
-        </w:rPr>
-        <w:t>Bang</w:t>
-      </w:r>
-      <w:proofErr w:type="spellEnd"/>
-      <w:r>
-        <w:rPr>
-          <w:rFonts w:ascii="Avenir Next LT Pro" w:eastAsiaTheme="majorEastAsia" w:hAnsi="Avenir Next LT Pro" w:cstheme="majorBidi"/>
-          <w:bCs/>
-          <w:color w:val="000000" w:themeColor="text1"/>
-          <w:sz w:val="50"/>
-          <w:szCs w:val="32"/>
-          <w14:shadow w14:blurRad="38100" w14:dist="19050" w14:dir="2700000" w14:sx="100000" w14:sy="100000" w14:kx="0" w14:ky="0" w14:algn="tl">
-            <w14:schemeClr w14:val="dk1">
-              <w14:alpha w14:val="60000"/>
-            </w14:schemeClr>
-          </w14:shadow>
-          <w14:textOutline w14:w="0" w14:cap="flat" w14:cmpd="sng" w14:algn="ctr">
-            <w14:noFill/>
-            <w14:prstDash w14:val="solid"/>
-            <w14:round/>
-          </w14:textOutline>
-        </w:rPr>
-        <w:t xml:space="preserve"> </w:t>
-      </w:r>
-      <w:proofErr w:type="spellStart"/>
-      <w:r>
-        <w:rPr>
-          <w:rFonts w:ascii="Avenir Next LT Pro" w:eastAsiaTheme="majorEastAsia" w:hAnsi="Avenir Next LT Pro" w:cstheme="majorBidi"/>
-          <w:bCs/>
-          <w:color w:val="000000" w:themeColor="text1"/>
-          <w:sz w:val="50"/>
-          <w:szCs w:val="32"/>
-          <w14:shadow w14:blurRad="38100" w14:dist="19050" w14:dir="2700000" w14:sx="100000" w14:sy="100000" w14:kx="0" w14:ky="0" w14:algn="tl">
-            <w14:schemeClr w14:val="dk1">
-              <w14:alpha w14:val="60000"/>
-            </w14:schemeClr>
-          </w14:shadow>
-          <w14:textOutline w14:w="0" w14:cap="flat" w14:cmpd="sng" w14:algn="ctr">
-            <w14:noFill/>
-            <w14:prstDash w14:val="solid"/>
-            <w14:round/>
-          </w14:textOutline>
-        </w:rPr>
-        <w:t>Theory</w:t>
-      </w:r>
-      <w:proofErr w:type="spellEnd"/>
-      <w:r>
-        <w:rPr>
-          <w:rFonts w:ascii="Avenir Next LT Pro" w:eastAsiaTheme="majorEastAsia" w:hAnsi="Avenir Next LT Pro" w:cstheme="majorBidi"/>
-          <w:bCs/>
-          <w:color w:val="000000" w:themeColor="text1"/>
-          <w:sz w:val="50"/>
-          <w:szCs w:val="32"/>
-          <w14:shadow w14:blurRad="38100" w14:dist="19050" w14:dir="2700000" w14:sx="100000" w14:sy="100000" w14:kx="0" w14:ky="0" w14:algn="tl">
-            <w14:schemeClr w14:val="dk1">
-              <w14:alpha w14:val="60000"/>
-            </w14:schemeClr>
-          </w14:shadow>
-          <w14:textOutline w14:w="0" w14:cap="flat" w14:cmpd="sng" w14:algn="ctr">
-            <w14:noFill/>
-            <w14:prstDash w14:val="solid"/>
-            <w14:round/>
-          </w14:textOutline>
-        </w:rPr>
-        <w:t xml:space="preserve"> </w:t>
+        <w:t xml:space="preserve"> – Sitcom The Big Bang Theory </w:t>
       </w:r>
       <w:r>
         <w:rPr>
@@ -1000,482 +904,208 @@
         <w:jc w:val="both"/>
       </w:pPr>
       <w:r>
-        <w:t xml:space="preserve">The Big </w:t>
-      </w:r>
-      <w:proofErr w:type="spellStart"/>
-      <w:r>
-        <w:t>Bang</w:t>
-      </w:r>
-      <w:proofErr w:type="spellEnd"/>
+        <w:t>The Big Bang Theory é uma s</w:t>
+      </w:r>
+      <w:r>
+        <w:t>itcom america</w:t>
+      </w:r>
+      <w:r>
+        <w:t xml:space="preserve">na (série de comédia americana) transmitida originalmente pelo canal CBS. A trama segue </w:t>
+      </w:r>
+      <w:r>
+        <w:t>por um grupo de amigos que vivem em Pasadena, Califórnia. O grupo é composto</w:t>
+      </w:r>
+      <w:r>
+        <w:t xml:space="preserve"> por Leonard Hofstader </w:t>
+      </w:r>
+      <w:r>
+        <w:t xml:space="preserve">interpretado pelo ator </w:t>
+      </w:r>
+      <w:r>
+        <w:t>Johnny Galecki</w:t>
+      </w:r>
+      <w:r>
+        <w:t xml:space="preserve"> e Sheldon Cooper, interpretado por Jim Persons, dois</w:t>
+      </w:r>
+      <w:r>
+        <w:t xml:space="preserve"> físicos altamente inteligentes que inicialmente compartilham um apartament</w:t>
+      </w:r>
+      <w:r>
+        <w:t xml:space="preserve">o; Penny </w:t>
+      </w:r>
+      <w:r>
+        <w:t>(</w:t>
+      </w:r>
+      <w:r>
+        <w:t>Kaley Cuoco</w:t>
+      </w:r>
+      <w:r>
+        <w:t>)</w:t>
+      </w:r>
+      <w:r>
+        <w:t xml:space="preserve">, uma </w:t>
+      </w:r>
+      <w:r>
+        <w:t xml:space="preserve">garçonete e aspirante </w:t>
+      </w:r>
+      <w:r>
+        <w:t>a atriz que mora no apartamento ao lado</w:t>
+      </w:r>
+      <w:r>
+        <w:t>; e os amigos e colegas de trabalho de Leonard e Sheldon, também nerds e socialmente desajeitados, o engenheiro aeroespacial Howard Wolowitz (Simon Helberg)  e o astro</w:t>
+      </w:r>
+      <w:r>
+        <w:t>físico Raj Koothrappali (Kunal Nayyar).</w:t>
+      </w:r>
+    </w:p>
+    <w:p>
+      <w:pPr>
+        <w:jc w:val="both"/>
+      </w:pPr>
+      <w:r>
+        <w:t>Ao longo da série, outros personagens foram adicionados ao grupo, incluindo Stuart Bloom (Kevin Sussman),</w:t>
+      </w:r>
+      <w:r>
+        <w:t xml:space="preserve"> dono de uma loja de quadrinhos frequentada pelo</w:t>
+      </w:r>
+      <w:r>
+        <w:t xml:space="preserve"> grupo de amigos</w:t>
+      </w:r>
+      <w:r>
+        <w:t xml:space="preserve"> Sheldon, Leonard, Raj e Howard.</w:t>
+      </w:r>
+    </w:p>
+    <w:p>
+      <w:pPr>
+        <w:jc w:val="both"/>
+      </w:pPr>
+      <w:r>
+        <w:t>Barnadette Rosten</w:t>
+      </w:r>
+      <w:r>
+        <w:t>kowski (Melissa Rauch), colega de Penny que se envolve romanticamente com Howard</w:t>
+      </w:r>
+      <w:r>
+        <w:t xml:space="preserve">, e Amy Farrah Fowler (Mayiam Bialik), que se relaciona com Sheldon Cooper na </w:t>
+      </w:r>
+      <w:r>
+        <w:t xml:space="preserve">5° Temporada </w:t>
+      </w:r>
+      <w:r>
+        <w:t>onde ele a pede em namoro.</w:t>
+      </w:r>
+    </w:p>
+    <w:p>
+      <w:pPr>
+        <w:jc w:val="both"/>
+      </w:pPr>
+      <w:r>
+        <w:t>A série foi criada por Chuck Lorre e Bill Prady, que também são produtores executivos junto com Steven Molaro. Estreou na CBS em 24 de setembro de 2007 e foi encerrada após 12 temporadas em maio de 2019.</w:t>
+      </w:r>
+    </w:p>
+    <w:p>
+      <w:pPr>
+        <w:jc w:val="both"/>
+      </w:pPr>
+      <w:r>
+        <w:t>Em 20</w:t>
+      </w:r>
+      <w:r>
+        <w:t>1</w:t>
+      </w:r>
+      <w:r>
+        <w:t>7, foi lançado um spin</w:t>
+      </w:r>
+      <w:r>
+        <w:t>-off de The big Bang Theory chamado Young Sheldon, que conta a história da inf</w:t>
+      </w:r>
+      <w:r>
+        <w:t>ância do icônico personagem em sua cidade natal, no Texas.</w:t>
+      </w:r>
+    </w:p>
+    <w:p>
+      <w:pPr>
+        <w:jc w:val="both"/>
+      </w:pPr>
+      <w:r>
+        <w:t xml:space="preserve">Ao final de sua 12° Temporada, The Big Bang Theory teve um </w:t>
+      </w:r>
+      <w:r>
+        <w:t>total de 279 episódios, tornando-se a sitcom em formato multicâmera mais longa da história da TV americana.</w:t>
+      </w:r>
+    </w:p>
+    <w:p>
+      <w:pPr>
+        <w:jc w:val="both"/>
+      </w:pPr>
+      <w:r>
+        <w:t>No Brasil, a série é originalmente transmitida pelo canal pago Warner Channel e pelo serviço de streaming HBO max.</w:t>
+      </w:r>
+    </w:p>
+    <w:p>
+      <w:pPr>
+        <w:jc w:val="both"/>
+      </w:pPr>
+    </w:p>
+    <w:p>
+      <w:pPr>
+        <w:pStyle w:val="Ttulo1"/>
+        <w:rPr>
+          <w:rFonts w:ascii="Arial Nova" w:hAnsi="Arial Nova"/>
+          <w:color w:val="000000" w:themeColor="text1"/>
+        </w:rPr>
+      </w:pPr>
+      <w:r>
+        <w:rPr>
+          <w:rFonts w:ascii="Arial Nova" w:hAnsi="Arial Nova"/>
+          <w:color w:val="000000" w:themeColor="text1"/>
+        </w:rPr>
+        <w:t xml:space="preserve">Objetivo </w:t>
+      </w:r>
+    </w:p>
+    <w:p/>
+    <w:p>
+      <w:r>
+        <w:t>Um website para fãs de The big Bang Theory, onde eles possam participar de um questionário sobre a série para descobrir seu nível de fandom, ver as preferências de outros fãs em relação aos personagens e temporadas, e ler sobre os principais personagens da série.</w:t>
+      </w:r>
+    </w:p>
+    <w:p/>
+    <w:p>
+      <w:pPr>
+        <w:pStyle w:val="Ttulo1"/>
+        <w:rPr>
+          <w:rFonts w:ascii="Arial Nova" w:hAnsi="Arial Nova"/>
+          <w:color w:val="000000" w:themeColor="text1"/>
+        </w:rPr>
+      </w:pPr>
+      <w:r>
+        <w:rPr>
+          <w:rFonts w:ascii="Arial Nova" w:hAnsi="Arial Nova"/>
+          <w:color w:val="000000" w:themeColor="text1"/>
+        </w:rPr>
+        <w:t>Justificativa</w:t>
+      </w:r>
+    </w:p>
+    <w:p/>
+    <w:p>
+      <w:pPr>
+        <w:jc w:val="both"/>
+      </w:pPr>
+      <w:r>
+        <w:t>The Big Bang Theory Recebeu indicações ao Emmy de melhor cómedia de 2011 e 2014 e rendeu ao ator Jim Parsons quatro prêmios Emmy de melhor ator em série de comédia, além de um Globo de Ouro em 20011 por sua interpretação de Sheldon Cooper.</w:t>
+      </w:r>
       <w:r>
         <w:t xml:space="preserve"> </w:t>
       </w:r>
-      <w:proofErr w:type="spellStart"/>
-      <w:r>
-        <w:t>Theory</w:t>
-      </w:r>
-      <w:proofErr w:type="spellEnd"/>
-      <w:r>
-        <w:t xml:space="preserve"> é uma s</w:t>
-      </w:r>
-      <w:r>
-        <w:t>itcom america</w:t>
-      </w:r>
-      <w:r>
-        <w:t xml:space="preserve">na (série de comédia americana) transmitida originalmente pelo canal CBS. A trama segue </w:t>
-      </w:r>
-      <w:r>
-        <w:t>por um grupo de amigos que vivem em Pasadena, Califórnia. O grupo é composto</w:t>
-      </w:r>
-      <w:r>
-        <w:t xml:space="preserve"> por Leonard </w:t>
-      </w:r>
-      <w:proofErr w:type="spellStart"/>
-      <w:r>
-        <w:t>Hofstader</w:t>
-      </w:r>
-      <w:proofErr w:type="spellEnd"/>
-      <w:r>
-        <w:t xml:space="preserve"> </w:t>
-      </w:r>
-      <w:r>
-        <w:t xml:space="preserve">interpretado pelo ator </w:t>
-      </w:r>
-      <w:r>
-        <w:t>Johnny Galecki</w:t>
-      </w:r>
-      <w:r>
-        <w:t xml:space="preserve"> e Sheldon Cooper, interpretado por Jim </w:t>
-      </w:r>
-      <w:proofErr w:type="spellStart"/>
-      <w:r>
-        <w:t>Persons</w:t>
-      </w:r>
-      <w:proofErr w:type="spellEnd"/>
-      <w:r>
-        <w:t>, dois</w:t>
-      </w:r>
-      <w:r>
-        <w:t xml:space="preserve"> físicos altamente inteligentes que inicialmente compartilham um apartament</w:t>
-      </w:r>
-      <w:r>
-        <w:t xml:space="preserve">o; </w:t>
-      </w:r>
-      <w:proofErr w:type="spellStart"/>
-      <w:r>
-        <w:t>Penny</w:t>
-      </w:r>
-      <w:proofErr w:type="spellEnd"/>
-      <w:r>
-        <w:t xml:space="preserve"> </w:t>
-      </w:r>
-      <w:r>
-        <w:t>(</w:t>
-      </w:r>
-      <w:proofErr w:type="spellStart"/>
-      <w:r>
-        <w:t>Kaley</w:t>
-      </w:r>
-      <w:proofErr w:type="spellEnd"/>
-      <w:r>
-        <w:t xml:space="preserve"> Cuoco</w:t>
-      </w:r>
-      <w:r>
-        <w:t>)</w:t>
-      </w:r>
-      <w:r>
-        <w:t xml:space="preserve">, uma </w:t>
-      </w:r>
-      <w:r>
-        <w:t xml:space="preserve">garçonete e aspirante </w:t>
-      </w:r>
-      <w:r>
-        <w:t>a atriz que mora no apartamento ao lado do de Leonard e Sheldon</w:t>
-      </w:r>
-      <w:r>
-        <w:t xml:space="preserve">; e os amigos e colegas de trabalho de Leonard e Sheldon, também nerds e socialmente desajeitados, o engenheiro aeroespacial Howard </w:t>
-      </w:r>
-      <w:proofErr w:type="spellStart"/>
-      <w:r>
-        <w:t>Wolowitz</w:t>
-      </w:r>
-      <w:proofErr w:type="spellEnd"/>
-      <w:r>
-        <w:t xml:space="preserve"> (Simon Helberg)  e o astro</w:t>
-      </w:r>
-      <w:r>
-        <w:t xml:space="preserve">físico </w:t>
-      </w:r>
-      <w:proofErr w:type="spellStart"/>
-      <w:r>
-        <w:t>Raj</w:t>
-      </w:r>
-      <w:proofErr w:type="spellEnd"/>
-      <w:r>
-        <w:t xml:space="preserve"> </w:t>
-      </w:r>
-      <w:proofErr w:type="spellStart"/>
-      <w:r>
-        <w:t>Koothrappali</w:t>
-      </w:r>
-      <w:proofErr w:type="spellEnd"/>
-      <w:r>
-        <w:t xml:space="preserve"> (</w:t>
-      </w:r>
-      <w:proofErr w:type="spellStart"/>
-      <w:r>
-        <w:t>Kunal</w:t>
-      </w:r>
-      <w:proofErr w:type="spellEnd"/>
-      <w:r>
-        <w:t xml:space="preserve"> </w:t>
-      </w:r>
-      <w:proofErr w:type="spellStart"/>
-      <w:r>
-        <w:t>Nayyar</w:t>
-      </w:r>
-      <w:proofErr w:type="spellEnd"/>
-      <w:r>
-        <w:t>).</w:t>
-      </w:r>
     </w:p>
     <w:p>
       <w:pPr>
         <w:jc w:val="both"/>
       </w:pPr>
-      <w:r>
-        <w:t xml:space="preserve">Ao longo da série, outros personagens foram adicionados ao grupo, incluindo Stuart Bloom (Kevin </w:t>
-      </w:r>
-      <w:proofErr w:type="spellStart"/>
-      <w:r>
-        <w:t>Sussman</w:t>
-      </w:r>
-      <w:proofErr w:type="spellEnd"/>
-      <w:r>
-        <w:t>),</w:t>
-      </w:r>
-      <w:r>
-        <w:t xml:space="preserve"> dono de uma loja de quadrinhos frequentada pelo</w:t>
-      </w:r>
-      <w:r>
-        <w:t xml:space="preserve"> grupo de amigos</w:t>
-      </w:r>
-      <w:r>
-        <w:t xml:space="preserve"> Sheldon, Leonard, </w:t>
-      </w:r>
-      <w:proofErr w:type="spellStart"/>
-      <w:r>
-        <w:t>Raj</w:t>
-      </w:r>
-      <w:proofErr w:type="spellEnd"/>
-      <w:r>
-        <w:t xml:space="preserve"> e Howard.</w:t>
-      </w:r>
-    </w:p>
-    <w:p>
-      <w:pPr>
-        <w:jc w:val="both"/>
-      </w:pPr>
-      <w:proofErr w:type="spellStart"/>
-      <w:r>
-        <w:t>Barnadette</w:t>
-      </w:r>
-      <w:proofErr w:type="spellEnd"/>
-      <w:r>
-        <w:t xml:space="preserve"> </w:t>
-      </w:r>
-      <w:proofErr w:type="spellStart"/>
-      <w:r>
-        <w:t>Rosten</w:t>
-      </w:r>
-      <w:r>
-        <w:t>kowski</w:t>
-      </w:r>
-      <w:proofErr w:type="spellEnd"/>
-      <w:r>
-        <w:t xml:space="preserve"> (Melissa </w:t>
-      </w:r>
-      <w:proofErr w:type="spellStart"/>
-      <w:r>
-        <w:t>Rauch</w:t>
-      </w:r>
-      <w:proofErr w:type="spellEnd"/>
-      <w:r>
-        <w:t xml:space="preserve">), colega de </w:t>
-      </w:r>
-      <w:proofErr w:type="spellStart"/>
-      <w:r>
-        <w:t>Penny</w:t>
-      </w:r>
-      <w:proofErr w:type="spellEnd"/>
-      <w:r>
-        <w:t xml:space="preserve"> que se envolve romanticamente com Howard</w:t>
-      </w:r>
-      <w:r>
-        <w:t>, e Amy Farrah Fowler (</w:t>
-      </w:r>
-      <w:proofErr w:type="spellStart"/>
-      <w:r>
-        <w:t>Mayiam</w:t>
-      </w:r>
-      <w:proofErr w:type="spellEnd"/>
-      <w:r>
-        <w:t xml:space="preserve"> </w:t>
-      </w:r>
-      <w:proofErr w:type="spellStart"/>
-      <w:r>
-        <w:t>Bialik</w:t>
-      </w:r>
-      <w:proofErr w:type="spellEnd"/>
-      <w:r>
-        <w:t xml:space="preserve">), que se relaciona com Sheldon Cooper na </w:t>
-      </w:r>
-      <w:r>
-        <w:t xml:space="preserve">5° Temporada </w:t>
-      </w:r>
-      <w:r>
-        <w:t>onde ele a pede em namoro.</w:t>
-      </w:r>
-    </w:p>
-    <w:p>
-      <w:pPr>
-        <w:jc w:val="both"/>
-      </w:pPr>
-      <w:r>
-        <w:t xml:space="preserve">A série foi criada por Chuck </w:t>
-      </w:r>
-      <w:proofErr w:type="spellStart"/>
-      <w:r>
-        <w:t>Lorre</w:t>
-      </w:r>
-      <w:proofErr w:type="spellEnd"/>
-      <w:r>
-        <w:t xml:space="preserve"> e Bill </w:t>
-      </w:r>
-      <w:proofErr w:type="spellStart"/>
-      <w:r>
-        <w:t>Prady</w:t>
-      </w:r>
-      <w:proofErr w:type="spellEnd"/>
-      <w:r>
-        <w:t xml:space="preserve">, que também são produtores executivos junto com Steven </w:t>
-      </w:r>
-      <w:proofErr w:type="spellStart"/>
-      <w:r>
-        <w:t>Molaro</w:t>
-      </w:r>
-      <w:proofErr w:type="spellEnd"/>
-      <w:r>
-        <w:t>. Estreou na CBS em 24 de setembro de 2007 e foi encerrada após 12 temporadas em maio de 2019.</w:t>
-      </w:r>
-    </w:p>
-    <w:p>
-      <w:pPr>
-        <w:jc w:val="both"/>
-      </w:pPr>
-      <w:r>
-        <w:t>Em 20</w:t>
-      </w:r>
-      <w:r>
-        <w:t>1</w:t>
-      </w:r>
-      <w:r>
-        <w:t>7, foi lançado um spin</w:t>
-      </w:r>
-      <w:r>
-        <w:t xml:space="preserve">-off de The big </w:t>
-      </w:r>
-      <w:proofErr w:type="spellStart"/>
-      <w:r>
-        <w:t>Bang</w:t>
-      </w:r>
-      <w:proofErr w:type="spellEnd"/>
-      <w:r>
-        <w:t xml:space="preserve"> </w:t>
-      </w:r>
-      <w:proofErr w:type="spellStart"/>
-      <w:r>
-        <w:t>Theory</w:t>
-      </w:r>
-      <w:proofErr w:type="spellEnd"/>
-      <w:r>
-        <w:t xml:space="preserve"> chamado Young Sheldon, que conta a história da inf</w:t>
-      </w:r>
-      <w:r>
-        <w:t>ância do icônico personagem em sua cidade natal, no Texas.</w:t>
-      </w:r>
-    </w:p>
-    <w:p>
-      <w:pPr>
-        <w:jc w:val="both"/>
-      </w:pPr>
-      <w:r>
-        <w:t xml:space="preserve">Ao final de sua 12° Temporada, The Big </w:t>
-      </w:r>
-      <w:proofErr w:type="spellStart"/>
-      <w:r>
-        <w:t>Bang</w:t>
-      </w:r>
-      <w:proofErr w:type="spellEnd"/>
-      <w:r>
-        <w:t xml:space="preserve"> </w:t>
-      </w:r>
-      <w:proofErr w:type="spellStart"/>
-      <w:r>
-        <w:t>Theory</w:t>
-      </w:r>
-      <w:proofErr w:type="spellEnd"/>
-      <w:r>
-        <w:t xml:space="preserve"> teve um </w:t>
-      </w:r>
-      <w:r>
-        <w:t xml:space="preserve">total de 279 episódios, tornando-se a sitcom em formato </w:t>
-      </w:r>
-      <w:proofErr w:type="spellStart"/>
-      <w:r>
-        <w:t>multicâmera</w:t>
-      </w:r>
-      <w:proofErr w:type="spellEnd"/>
-      <w:r>
-        <w:t xml:space="preserve"> mais longa da história da TV americana.</w:t>
-      </w:r>
-    </w:p>
-    <w:p>
-      <w:pPr>
-        <w:jc w:val="both"/>
-      </w:pPr>
-      <w:r>
-        <w:t xml:space="preserve">No Brasil, a série é originalmente transmitida pelo canal pago Warner </w:t>
-      </w:r>
-      <w:proofErr w:type="spellStart"/>
-      <w:r>
-        <w:t>Channel</w:t>
-      </w:r>
-      <w:proofErr w:type="spellEnd"/>
-      <w:r>
-        <w:t xml:space="preserve"> e pelo serviço de streaming HBO </w:t>
-      </w:r>
-      <w:proofErr w:type="spellStart"/>
-      <w:r>
-        <w:t>max</w:t>
-      </w:r>
-      <w:proofErr w:type="spellEnd"/>
-      <w:r>
-        <w:t>.</w:t>
-      </w:r>
-    </w:p>
-    <w:p>
-      <w:pPr>
-        <w:jc w:val="both"/>
-      </w:pPr>
-    </w:p>
-    <w:p>
-      <w:pPr>
-        <w:pStyle w:val="Ttulo1"/>
-        <w:rPr>
-          <w:rFonts w:ascii="Arial Nova" w:hAnsi="Arial Nova"/>
-          <w:color w:val="000000" w:themeColor="text1"/>
-        </w:rPr>
-      </w:pPr>
-      <w:r>
-        <w:rPr>
-          <w:rFonts w:ascii="Arial Nova" w:hAnsi="Arial Nova"/>
-          <w:color w:val="000000" w:themeColor="text1"/>
-        </w:rPr>
-        <w:t xml:space="preserve">Objetivo </w:t>
-      </w:r>
-    </w:p>
-    <w:p/>
-    <w:p>
-      <w:r>
-        <w:t xml:space="preserve">Um website para fãs de The big </w:t>
-      </w:r>
-      <w:proofErr w:type="spellStart"/>
-      <w:r>
-        <w:t>Bang</w:t>
-      </w:r>
-      <w:proofErr w:type="spellEnd"/>
-      <w:r>
-        <w:t xml:space="preserve"> </w:t>
-      </w:r>
-      <w:proofErr w:type="spellStart"/>
-      <w:r>
-        <w:t>Theory</w:t>
-      </w:r>
-      <w:proofErr w:type="spellEnd"/>
-      <w:r>
-        <w:t>, onde eles possam participar de um questionário sobre a série para descobrir seu nível de fandom, ver as preferências de outros fãs em relação aos personagens e temporadas, e ler sobre os principais personagens da série.</w:t>
-      </w:r>
-    </w:p>
-    <w:p/>
-    <w:p>
-      <w:pPr>
-        <w:pStyle w:val="Ttulo1"/>
-        <w:rPr>
-          <w:rFonts w:ascii="Arial Nova" w:hAnsi="Arial Nova"/>
-          <w:color w:val="000000" w:themeColor="text1"/>
-        </w:rPr>
-      </w:pPr>
-      <w:r>
-        <w:rPr>
-          <w:rFonts w:ascii="Arial Nova" w:hAnsi="Arial Nova"/>
-          <w:color w:val="000000" w:themeColor="text1"/>
-        </w:rPr>
-        <w:t>Justificativa</w:t>
-      </w:r>
-    </w:p>
-    <w:p/>
-    <w:p>
-      <w:pPr>
-        <w:jc w:val="both"/>
-      </w:pPr>
-      <w:r>
-        <w:t xml:space="preserve">The Big </w:t>
-      </w:r>
-      <w:proofErr w:type="spellStart"/>
-      <w:r>
-        <w:t>Bang</w:t>
-      </w:r>
-      <w:proofErr w:type="spellEnd"/>
-      <w:r>
-        <w:t xml:space="preserve"> </w:t>
-      </w:r>
-      <w:proofErr w:type="spellStart"/>
-      <w:r>
-        <w:t>Theory</w:t>
-      </w:r>
-      <w:proofErr w:type="spellEnd"/>
-      <w:r>
-        <w:t xml:space="preserve"> Recebeu indicações ao Emmy de melhor </w:t>
-      </w:r>
-      <w:proofErr w:type="spellStart"/>
-      <w:r>
-        <w:t>cómedia</w:t>
-      </w:r>
-      <w:proofErr w:type="spellEnd"/>
-      <w:r>
-        <w:t xml:space="preserve"> de 2011 e 2014 e rendeu ao ator Jim Parsons quatro prêmios Emmy de melhor ator em série de comédia, além de um Globo de Ouro em 20011 por sua interpretação de Sheldon Cooper.</w:t>
-      </w:r>
-      <w:r>
-        <w:t xml:space="preserve"> </w:t>
-      </w:r>
-    </w:p>
-    <w:p>
-      <w:pPr>
-        <w:jc w:val="both"/>
-      </w:pPr>
-    </w:p>
-    <w:p>
-      <w:r>
-        <w:t xml:space="preserve">Adicionalmente, a série narra a </w:t>
-      </w:r>
-      <w:proofErr w:type="spellStart"/>
-      <w:r>
-        <w:t>trejetória</w:t>
-      </w:r>
-      <w:proofErr w:type="spellEnd"/>
-      <w:r>
-        <w:t xml:space="preserve"> de indivíduos que nunca se integraram </w:t>
+    </w:p>
+    <w:p>
+      <w:r>
+        <w:t xml:space="preserve">Adicionalmente, a série narra a trejetória de indivíduos que nunca se integraram </w:t>
       </w:r>
       <w:r>
         <w:t xml:space="preserve">aos círculos de pessoas “populares” e “descoladas” na escola. Eles acreditavam que ficariam isolados </w:t>
@@ -1553,15 +1183,7 @@
         <w:t xml:space="preserve"> </w:t>
       </w:r>
       <w:r>
-        <w:t xml:space="preserve">Desenvolvimento de um website dedicado aos fãs da série The Big </w:t>
-      </w:r>
-      <w:proofErr w:type="spellStart"/>
-      <w:r>
-        <w:t>Bang</w:t>
-      </w:r>
-      <w:proofErr w:type="spellEnd"/>
-      <w:r>
-        <w:t xml:space="preserve">, contendo um resumo da trama, trailer de todas as temporadas, </w:t>
+        <w:t xml:space="preserve">Desenvolvimento de um website dedicado aos fãs da série The Big Bang, contendo um resumo da trama, trailer de todas as temporadas, </w:t>
       </w:r>
       <w:r>
         <w:t xml:space="preserve">área de registro e acesso, um quiz com perguntas sobre a série para que cada fã possa </w:t>
@@ -1602,15 +1224,7 @@
         <w:t xml:space="preserve">É preciso </w:t>
       </w:r>
       <w:r>
-        <w:t xml:space="preserve">estar conectado a uma rede de </w:t>
-      </w:r>
-      <w:proofErr w:type="spellStart"/>
-      <w:r>
-        <w:t>wi-fi</w:t>
-      </w:r>
-      <w:proofErr w:type="spellEnd"/>
-      <w:r>
-        <w:t xml:space="preserve"> e</w:t>
+        <w:t>estar conectado a uma rede de wi-fi e</w:t>
       </w:r>
       <w:r>
         <w:t xml:space="preserve"> </w:t>
@@ -1637,37 +1251,16 @@
         <w:t xml:space="preserve"> </w:t>
       </w:r>
       <w:r>
-        <w:t>node-</w:t>
-      </w:r>
-      <w:proofErr w:type="spellStart"/>
-      <w:r>
-        <w:t>Js</w:t>
-      </w:r>
-      <w:proofErr w:type="spellEnd"/>
-      <w:r>
-        <w:t xml:space="preserve"> (</w:t>
+        <w:t>node-Js (</w:t>
       </w:r>
       <w:r>
         <w:t xml:space="preserve">web </w:t>
       </w:r>
-      <w:proofErr w:type="spellStart"/>
-      <w:r>
-        <w:t>data-viz</w:t>
-      </w:r>
-      <w:proofErr w:type="spellEnd"/>
-      <w:r>
-        <w:t>)</w:t>
-      </w:r>
-      <w:r>
-        <w:t xml:space="preserve"> através do comando </w:t>
-      </w:r>
-      <w:proofErr w:type="spellStart"/>
-      <w:r>
-        <w:t>npm</w:t>
-      </w:r>
-      <w:proofErr w:type="spellEnd"/>
-      <w:r>
-        <w:t xml:space="preserve"> start, só assim será possível se conectar ao site.</w:t>
+      <w:r>
+        <w:t>data-viz)</w:t>
+      </w:r>
+      <w:r>
+        <w:t xml:space="preserve"> através do comando npm start, só assim será possível se conectar ao site.</w:t>
       </w:r>
     </w:p>
     <w:p>
@@ -1710,33 +1303,8 @@
           <w:b/>
           <w:bCs/>
         </w:rPr>
-        <w:t xml:space="preserve">The Big </w:t>
-      </w:r>
-      <w:proofErr w:type="spellStart"/>
-      <w:r>
-        <w:rPr>
-          <w:b/>
-          <w:bCs/>
-        </w:rPr>
-        <w:t>Bang</w:t>
-      </w:r>
-      <w:proofErr w:type="spellEnd"/>
-      <w:r>
-        <w:rPr>
-          <w:b/>
-          <w:bCs/>
-        </w:rPr>
-        <w:t xml:space="preserve"> </w:t>
-      </w:r>
-      <w:proofErr w:type="spellStart"/>
-      <w:r>
-        <w:rPr>
-          <w:b/>
-          <w:bCs/>
-        </w:rPr>
-        <w:t>Theory</w:t>
-      </w:r>
-      <w:proofErr w:type="spellEnd"/>
+        <w:t>The Big Bang Theory</w:t>
+      </w:r>
       <w:r>
         <w:rPr>
           <w:b/>
@@ -1839,15 +1407,7 @@
         <w:t>estiver desconectado a internet</w:t>
       </w:r>
       <w:r>
-        <w:t xml:space="preserve"> </w:t>
-      </w:r>
-      <w:proofErr w:type="spellStart"/>
-      <w:r>
-        <w:t>wi-fi</w:t>
-      </w:r>
-      <w:proofErr w:type="spellEnd"/>
-      <w:r>
-        <w:t>.</w:t>
+        <w:t xml:space="preserve"> wi-fi.</w:t>
       </w:r>
     </w:p>
     <w:p/>
@@ -1864,23 +1424,7 @@
           <w:b/>
           <w:bCs/>
         </w:rPr>
-        <w:t xml:space="preserve">Instalação </w:t>
-      </w:r>
-      <w:proofErr w:type="spellStart"/>
-      <w:r>
-        <w:rPr>
-          <w:b/>
-          <w:bCs/>
-        </w:rPr>
-        <w:t>NodeJs</w:t>
-      </w:r>
-      <w:proofErr w:type="spellEnd"/>
-      <w:r>
-        <w:rPr>
-          <w:b/>
-          <w:bCs/>
-        </w:rPr>
-        <w:t>:</w:t>
+        <w:t>Instalação NodeJs:</w:t>
       </w:r>
       <w:r>
         <w:t xml:space="preserve"> </w:t>
@@ -1898,29 +1442,13 @@
         <w:t>do</w:t>
       </w:r>
       <w:r>
-        <w:t xml:space="preserve"> a aplicação </w:t>
-      </w:r>
-      <w:proofErr w:type="spellStart"/>
-      <w:r>
-        <w:t>NodeJs</w:t>
-      </w:r>
-      <w:proofErr w:type="spellEnd"/>
-      <w:r>
-        <w:t xml:space="preserve"> </w:t>
+        <w:t xml:space="preserve"> a aplicação NodeJs </w:t>
       </w:r>
       <w:r>
         <w:t xml:space="preserve">na máquina </w:t>
       </w:r>
       <w:r>
-        <w:t xml:space="preserve">para que a api web </w:t>
-      </w:r>
-      <w:proofErr w:type="spellStart"/>
-      <w:r>
-        <w:t>data-viz</w:t>
-      </w:r>
-      <w:proofErr w:type="spellEnd"/>
-      <w:r>
-        <w:t xml:space="preserve"> </w:t>
+        <w:t xml:space="preserve">para que a api web data-viz </w:t>
       </w:r>
       <w:r>
         <w:t>seja executada.</w:t>
@@ -1968,21 +1496,8 @@
     <w:p/>
     <w:p>
       <w:r>
-        <w:t xml:space="preserve">The Big </w:t>
-      </w:r>
-      <w:proofErr w:type="spellStart"/>
-      <w:r>
-        <w:t>Bang</w:t>
-      </w:r>
-      <w:proofErr w:type="spellEnd"/>
-      <w:r>
-        <w:t xml:space="preserve"> </w:t>
-      </w:r>
-      <w:proofErr w:type="spellStart"/>
-      <w:r>
-        <w:t>Theory</w:t>
-      </w:r>
-      <w:proofErr w:type="spellEnd"/>
+        <w:t>The Big Bang Theory</w:t>
+      </w:r>
     </w:p>
     <w:p>
       <w:hyperlink r:id="rId10" w:history="1">
@@ -1997,21 +1512,8 @@
     <w:p/>
     <w:p>
       <w:r>
-        <w:t xml:space="preserve">The Big </w:t>
-      </w:r>
-      <w:proofErr w:type="spellStart"/>
-      <w:r>
-        <w:t>Bang</w:t>
-      </w:r>
-      <w:proofErr w:type="spellEnd"/>
-      <w:r>
-        <w:t xml:space="preserve"> </w:t>
-      </w:r>
-      <w:proofErr w:type="spellStart"/>
-      <w:r>
-        <w:t>Theory</w:t>
-      </w:r>
-      <w:proofErr w:type="spellEnd"/>
+        <w:t>The Big Bang Theory</w:t>
+      </w:r>
       <w:r>
         <w:t xml:space="preserve">: </w:t>
       </w:r>

</xml_diff>